<commit_message>
Se saco la opcion seleccion de orden de compra de MP o PI
</commit_message>
<xml_diff>
--- a/02. Modelado de Requerimientos/Modelo de Casos De Uso/Trazos/Compras/001_Realizar_Seguimiento_De_Mercaderia.docx
+++ b/02. Modelado de Requerimientos/Modelo de Casos De Uso/Trazos/Compras/001_Realizar_Seguimiento_De_Mercaderia.docx
@@ -1526,7 +1526,13 @@
               <w:ind w:hanging="198"/>
             </w:pPr>
             <w:r>
-              <w:t>El sistema solicita selecciones el tipo de Orden de Compra (Materia Prima o Productos Importados)</w:t>
+              <w:t>El sistema solicita ingrese alguno de los siguien</w:t>
+            </w:r>
+            <w:r>
+              <w:t>tes criterios de búsqueda: F</w:t>
+            </w:r>
+            <w:r>
+              <w:t>echa emisión, fecha estimada de llegada o proveedor.</w:t>
             </w:r>
           </w:p>
         </w:tc>
@@ -1582,7 +1588,7 @@
               <w:ind w:hanging="198"/>
             </w:pPr>
             <w:r>
-              <w:t>El EC selecciona el tipo de orden de compra: Materia Prima</w:t>
+              <w:t>El EC ingresa alguno de los criterios de búsqueda.</w:t>
             </w:r>
           </w:p>
         </w:tc>
@@ -1610,12 +1616,6 @@
               </w:tabs>
               <w:ind w:left="230" w:hanging="230"/>
             </w:pPr>
-            <w:r>
-              <w:t>El EC selecciona el tipo d</w:t>
-            </w:r>
-            <w:r>
-              <w:t>e orden de compra: Productos Importados</w:t>
-            </w:r>
           </w:p>
         </w:tc>
       </w:tr>
@@ -1644,7 +1644,7 @@
               <w:ind w:hanging="198"/>
             </w:pPr>
             <w:r>
-              <w:t>El sistema solicita ingrese alguno de los siguientes criterios de búsqueda: nro. De orden de compra, fecha emisión, fecha estimada de llegada o proveedor.</w:t>
+              <w:t>El sistema para el criterio de búsqueda ingresado verifica si existe alguna orden de compra y existe.</w:t>
             </w:r>
           </w:p>
         </w:tc>
@@ -1672,6 +1672,38 @@
               </w:tabs>
               <w:ind w:left="230" w:hanging="230"/>
             </w:pPr>
+            <w:r>
+              <w:t xml:space="preserve">El </w:t>
+            </w:r>
+            <w:bookmarkStart w:id="1" w:name="_GoBack"/>
+            <w:r>
+              <w:t>sistema no encuentra órdenes de comprar según el criterio ingresado.</w:t>
+            </w:r>
+          </w:p>
+          <w:p>
+            <w:pPr>
+              <w:pStyle w:val="Prrafodelista"/>
+              <w:numPr>
+                <w:ilvl w:val="2"/>
+                <w:numId w:val="3"/>
+              </w:numPr>
+            </w:pPr>
+            <w:r>
+              <w:t>El sistema informa situación.</w:t>
+            </w:r>
+          </w:p>
+          <w:p>
+            <w:pPr>
+              <w:pStyle w:val="Prrafodelista"/>
+              <w:numPr>
+                <w:ilvl w:val="2"/>
+                <w:numId w:val="3"/>
+              </w:numPr>
+            </w:pPr>
+            <w:r>
+              <w:t>Regresa al paso 2</w:t>
+            </w:r>
+            <w:bookmarkEnd w:id="1"/>
           </w:p>
         </w:tc>
       </w:tr>
@@ -1700,7 +1732,10 @@
               <w:ind w:hanging="198"/>
             </w:pPr>
             <w:r>
-              <w:t>El EC ingresa alguno de los criterios de búsqueda.</w:t>
+              <w:t>El sistema solicita seleccione la orden de compra</w:t>
+            </w:r>
+            <w:r>
+              <w:t>.</w:t>
             </w:r>
           </w:p>
         </w:tc>
@@ -1756,7 +1791,10 @@
               <w:ind w:hanging="198"/>
             </w:pPr>
             <w:r>
-              <w:t>El sistema para el criterio de búsqueda ingresado verifica si existe alguna orden de compra y existe.</w:t>
+              <w:t xml:space="preserve">El EC selecciona </w:t>
+            </w:r>
+            <w:r>
+              <w:t>la orden de compra</w:t>
             </w:r>
           </w:p>
         </w:tc>
@@ -1784,33 +1822,6 @@
               </w:tabs>
               <w:ind w:left="230" w:hanging="230"/>
             </w:pPr>
-            <w:r>
-              <w:t>El sistema no encuentra órdenes de comprar según el criterio ingresado.</w:t>
-            </w:r>
-          </w:p>
-          <w:p>
-            <w:pPr>
-              <w:pStyle w:val="Prrafodelista"/>
-              <w:numPr>
-                <w:ilvl w:val="2"/>
-                <w:numId w:val="3"/>
-              </w:numPr>
-            </w:pPr>
-            <w:r>
-              <w:t>El sistema informa situación.</w:t>
-            </w:r>
-          </w:p>
-          <w:p>
-            <w:pPr>
-              <w:pStyle w:val="Prrafodelista"/>
-              <w:numPr>
-                <w:ilvl w:val="2"/>
-                <w:numId w:val="3"/>
-              </w:numPr>
-            </w:pPr>
-            <w:r>
-              <w:t>Regresa al paso 2</w:t>
-            </w:r>
           </w:p>
         </w:tc>
       </w:tr>
@@ -1839,10 +1850,19 @@
               <w:ind w:hanging="198"/>
             </w:pPr>
             <w:r>
-              <w:t>El sistema solicita seleccione la orden de compra</w:t>
-            </w:r>
-            <w:r>
-              <w:t>.</w:t>
+              <w:t>El sistema muestra</w:t>
+            </w:r>
+            <w:r>
+              <w:t>, la orden de compra junto con</w:t>
+            </w:r>
+            <w:r>
+              <w:t xml:space="preserve"> </w:t>
+            </w:r>
+            <w:r>
+              <w:t xml:space="preserve">una lista con los estados de la orden y </w:t>
+            </w:r>
+            <w:r>
+              <w:t>una fecha estimada y una fecha real de actualización de estado.</w:t>
             </w:r>
           </w:p>
         </w:tc>
@@ -1898,10 +1918,10 @@
               <w:ind w:hanging="198"/>
             </w:pPr>
             <w:r>
-              <w:t xml:space="preserve">El EC selecciona </w:t>
-            </w:r>
-            <w:r>
-              <w:t>la orden de compra</w:t>
+              <w:t xml:space="preserve">El EC desea modificar </w:t>
+            </w:r>
+            <w:r>
+              <w:t>la fecha real de un estado de la orden.</w:t>
             </w:r>
           </w:p>
         </w:tc>
@@ -1929,6 +1949,30 @@
               </w:tabs>
               <w:ind w:left="230" w:hanging="230"/>
             </w:pPr>
+            <w:r>
+              <w:t>El EC no</w:t>
+            </w:r>
+            <w:r>
+              <w:t xml:space="preserve"> desea</w:t>
+            </w:r>
+            <w:r>
+              <w:t xml:space="preserve"> </w:t>
+            </w:r>
+            <w:r>
+              <w:t>modificar la fecha real de un estado de la orden.</w:t>
+            </w:r>
+          </w:p>
+          <w:p>
+            <w:pPr>
+              <w:pStyle w:val="Prrafodelista"/>
+              <w:numPr>
+                <w:ilvl w:val="2"/>
+                <w:numId w:val="3"/>
+              </w:numPr>
+            </w:pPr>
+            <w:r>
+              <w:t>Fin de CU.</w:t>
+            </w:r>
           </w:p>
         </w:tc>
       </w:tr>
@@ -1957,19 +2001,10 @@
               <w:ind w:hanging="198"/>
             </w:pPr>
             <w:r>
-              <w:t>El sistema muestra</w:t>
-            </w:r>
-            <w:r>
-              <w:t>, la orden de compra junto con</w:t>
-            </w:r>
-            <w:r>
-              <w:t xml:space="preserve"> </w:t>
-            </w:r>
-            <w:r>
-              <w:t xml:space="preserve">una lista con los estados de la orden y </w:t>
-            </w:r>
-            <w:r>
-              <w:t>una fecha estimada y una fecha real de actualización de estado.</w:t>
+              <w:t xml:space="preserve">El EC </w:t>
+            </w:r>
+            <w:r>
+              <w:t>ingresa la fecha real de actualización de estado</w:t>
             </w:r>
           </w:p>
         </w:tc>
@@ -2025,10 +2060,7 @@
               <w:ind w:hanging="198"/>
             </w:pPr>
             <w:r>
-              <w:t xml:space="preserve">El EC desea modificar </w:t>
-            </w:r>
-            <w:r>
-              <w:t>la fecha real de un estado de la orden.</w:t>
+              <w:t>El sistema solicita confirmación de registro.</w:t>
             </w:r>
           </w:p>
         </w:tc>
@@ -2056,30 +2088,6 @@
               </w:tabs>
               <w:ind w:left="230" w:hanging="230"/>
             </w:pPr>
-            <w:r>
-              <w:t>El EC no</w:t>
-            </w:r>
-            <w:r>
-              <w:t xml:space="preserve"> desea</w:t>
-            </w:r>
-            <w:r>
-              <w:t xml:space="preserve"> </w:t>
-            </w:r>
-            <w:r>
-              <w:t>modificar la fecha real de un estado de la orden.</w:t>
-            </w:r>
-          </w:p>
-          <w:p>
-            <w:pPr>
-              <w:pStyle w:val="Prrafodelista"/>
-              <w:numPr>
-                <w:ilvl w:val="2"/>
-                <w:numId w:val="3"/>
-              </w:numPr>
-            </w:pPr>
-            <w:r>
-              <w:t>Fin de CU.</w:t>
-            </w:r>
           </w:p>
         </w:tc>
       </w:tr>
@@ -2108,11 +2116,7 @@
               <w:ind w:hanging="198"/>
             </w:pPr>
             <w:r>
-              <w:lastRenderedPageBreak/>
-              <w:t xml:space="preserve">El EC </w:t>
-            </w:r>
-            <w:r>
-              <w:t>ingresa la fecha real de actualización de estado</w:t>
+              <w:t>El EC confirma la actualización.</w:t>
             </w:r>
           </w:p>
         </w:tc>
@@ -2140,6 +2144,33 @@
               </w:tabs>
               <w:ind w:left="230" w:hanging="230"/>
             </w:pPr>
+            <w:r>
+              <w:t>El EC no confirma la actualización.</w:t>
+            </w:r>
+          </w:p>
+          <w:p>
+            <w:pPr>
+              <w:pStyle w:val="Prrafodelista"/>
+              <w:numPr>
+                <w:ilvl w:val="2"/>
+                <w:numId w:val="3"/>
+              </w:numPr>
+            </w:pPr>
+            <w:r>
+              <w:t>El sistema informa situación.</w:t>
+            </w:r>
+          </w:p>
+          <w:p>
+            <w:pPr>
+              <w:pStyle w:val="Prrafodelista"/>
+              <w:numPr>
+                <w:ilvl w:val="2"/>
+                <w:numId w:val="3"/>
+              </w:numPr>
+            </w:pPr>
+            <w:r>
+              <w:t>No se procesa la actualización.</w:t>
+            </w:r>
           </w:p>
         </w:tc>
       </w:tr>
@@ -2168,145 +2199,7 @@
               <w:ind w:hanging="198"/>
             </w:pPr>
             <w:r>
-              <w:t>El sistema solicita confirmación de registro.</w:t>
-            </w:r>
-          </w:p>
-        </w:tc>
-        <w:tc>
-          <w:tcPr>
-            <w:tcW w:w="4594" w:type="dxa"/>
-            <w:gridSpan w:val="6"/>
-            <w:tcBorders>
-              <w:top w:val="single" w:sz="4" w:space="0" w:color="auto"/>
-              <w:left w:val="single" w:sz="4" w:space="0" w:color="auto"/>
-              <w:bottom w:val="single" w:sz="4" w:space="0" w:color="auto"/>
-              <w:right w:val="single" w:sz="4" w:space="0" w:color="auto"/>
-            </w:tcBorders>
-          </w:tcPr>
-          <w:p>
-            <w:pPr>
-              <w:pStyle w:val="Prrafodelista"/>
-              <w:numPr>
-                <w:ilvl w:val="1"/>
-                <w:numId w:val="3"/>
-              </w:numPr>
-              <w:tabs>
-                <w:tab w:val="clear" w:pos="690"/>
-                <w:tab w:val="num" w:pos="372"/>
-              </w:tabs>
-              <w:ind w:left="230" w:hanging="230"/>
-            </w:pPr>
-          </w:p>
-        </w:tc>
-      </w:tr>
-      <w:tr>
-        <w:trPr>
-          <w:cantSplit/>
-        </w:trPr>
-        <w:tc>
-          <w:tcPr>
-            <w:tcW w:w="3878" w:type="dxa"/>
-            <w:gridSpan w:val="5"/>
-            <w:tcBorders>
-              <w:top w:val="single" w:sz="4" w:space="0" w:color="auto"/>
-              <w:left w:val="single" w:sz="4" w:space="0" w:color="auto"/>
-              <w:bottom w:val="single" w:sz="4" w:space="0" w:color="auto"/>
-              <w:right w:val="single" w:sz="4" w:space="0" w:color="auto"/>
-            </w:tcBorders>
-          </w:tcPr>
-          <w:p>
-            <w:pPr>
-              <w:pStyle w:val="Prrafodelista"/>
-              <w:numPr>
-                <w:ilvl w:val="0"/>
-                <w:numId w:val="3"/>
-              </w:numPr>
-              <w:ind w:hanging="198"/>
-            </w:pPr>
-            <w:r>
-              <w:t>El EC confirma la actualización.</w:t>
-            </w:r>
-          </w:p>
-        </w:tc>
-        <w:tc>
-          <w:tcPr>
-            <w:tcW w:w="4594" w:type="dxa"/>
-            <w:gridSpan w:val="6"/>
-            <w:tcBorders>
-              <w:top w:val="single" w:sz="4" w:space="0" w:color="auto"/>
-              <w:left w:val="single" w:sz="4" w:space="0" w:color="auto"/>
-              <w:bottom w:val="single" w:sz="4" w:space="0" w:color="auto"/>
-              <w:right w:val="single" w:sz="4" w:space="0" w:color="auto"/>
-            </w:tcBorders>
-          </w:tcPr>
-          <w:p>
-            <w:pPr>
-              <w:pStyle w:val="Prrafodelista"/>
-              <w:numPr>
-                <w:ilvl w:val="1"/>
-                <w:numId w:val="3"/>
-              </w:numPr>
-              <w:tabs>
-                <w:tab w:val="clear" w:pos="690"/>
-                <w:tab w:val="num" w:pos="372"/>
-              </w:tabs>
-              <w:ind w:left="230" w:hanging="230"/>
-            </w:pPr>
-            <w:r>
-              <w:t>El EC no confirma la actualización.</w:t>
-            </w:r>
-          </w:p>
-          <w:p>
-            <w:pPr>
-              <w:pStyle w:val="Prrafodelista"/>
-              <w:numPr>
-                <w:ilvl w:val="2"/>
-                <w:numId w:val="3"/>
-              </w:numPr>
-            </w:pPr>
-            <w:r>
-              <w:t>El sistema informa situación.</w:t>
-            </w:r>
-          </w:p>
-          <w:p>
-            <w:pPr>
-              <w:pStyle w:val="Prrafodelista"/>
-              <w:numPr>
-                <w:ilvl w:val="2"/>
-                <w:numId w:val="3"/>
-              </w:numPr>
-            </w:pPr>
-            <w:r>
-              <w:t>No se procesa la actualización.</w:t>
-            </w:r>
-          </w:p>
-        </w:tc>
-      </w:tr>
-      <w:tr>
-        <w:trPr>
-          <w:cantSplit/>
-        </w:trPr>
-        <w:tc>
-          <w:tcPr>
-            <w:tcW w:w="3878" w:type="dxa"/>
-            <w:gridSpan w:val="5"/>
-            <w:tcBorders>
-              <w:top w:val="single" w:sz="4" w:space="0" w:color="auto"/>
-              <w:left w:val="single" w:sz="4" w:space="0" w:color="auto"/>
-              <w:bottom w:val="single" w:sz="4" w:space="0" w:color="auto"/>
-              <w:right w:val="single" w:sz="4" w:space="0" w:color="auto"/>
-            </w:tcBorders>
-          </w:tcPr>
-          <w:p>
-            <w:pPr>
-              <w:pStyle w:val="Prrafodelista"/>
-              <w:numPr>
-                <w:ilvl w:val="0"/>
-                <w:numId w:val="3"/>
-              </w:numPr>
-              <w:ind w:hanging="198"/>
-            </w:pPr>
-            <w:r>
+              <w:lastRenderedPageBreak/>
               <w:t xml:space="preserve">El sistema muestra </w:t>
             </w:r>
             <w:r>
@@ -2315,8 +2208,6 @@
             <w:r>
               <w:t>es datos: orden de compra, lista de estados, fecha estimada de cambio de estado y fecha real de actualización de estado.</w:t>
             </w:r>
-            <w:bookmarkStart w:id="1" w:name="_GoBack"/>
-            <w:bookmarkEnd w:id="1"/>
           </w:p>
         </w:tc>
         <w:tc>

</xml_diff>

<commit_message>
Se agregó el CU 010 Realizar Seguimiento de mercadería
</commit_message>
<xml_diff>
--- a/02. Modelado de Requerimientos/Modelo de Casos De Uso/Trazos/Compras/001_Realizar_Seguimiento_De_Mercaderia.docx
+++ b/02. Modelado de Requerimientos/Modelo de Casos De Uso/Trazos/Compras/001_Realizar_Seguimiento_De_Mercaderia.docx
@@ -1856,6 +1856,9 @@
               <w:t>, la orden de compra junto con</w:t>
             </w:r>
             <w:r>
+              <w:t xml:space="preserve"> </w:t>
+            </w:r>
+            <w:r>
               <w:t xml:space="preserve">una lista con los estados de la orden y </w:t>
             </w:r>
             <w:r>
@@ -1950,7 +1953,13 @@
               <w:t>El EC no</w:t>
             </w:r>
             <w:r>
-              <w:t xml:space="preserve"> deseamodificar la fecha real de un estado de la orden.</w:t>
+              <w:t xml:space="preserve"> desea</w:t>
+            </w:r>
+            <w:r>
+              <w:t xml:space="preserve"> </w:t>
+            </w:r>
+            <w:r>
+              <w:t>modificar la fecha real de un estado de la orden.</w:t>
             </w:r>
           </w:p>
           <w:p>

</xml_diff>